<commit_message>
Fixed site/ deleted staff
Теперь сайт выдает хотя бы числа, не всегда правильные, не всегда адекватные
</commit_message>
<xml_diff>
--- a/Poyasnitelnaya_zapiska.docx
+++ b/Poyasnitelnaya_zapiska.docx
@@ -1000,7 +1000,7 @@
           <w:noProof/>
           <w:sz w:val="28"/>
           <w:szCs w:val="28"/>
-          <w:lang w:val="en-US"/>
+          <w:lang w:eastAsia="ru-RU"/>
         </w:rPr>
         <w:drawing>
           <wp:inline distT="0" distB="0" distL="0" distR="0" wp14:anchorId="5822E4B3" wp14:editId="12E0A42A">
@@ -1233,7 +1233,7 @@
           <w:noProof/>
           <w:sz w:val="28"/>
           <w:szCs w:val="28"/>
-          <w:lang w:val="en-US"/>
+          <w:lang w:eastAsia="ru-RU"/>
         </w:rPr>
         <w:drawing>
           <wp:inline distT="0" distB="0" distL="0" distR="0" wp14:anchorId="320B653E" wp14:editId="44AED0D9">
@@ -1991,14 +1991,15 @@
       </w:pPr>
       <w:r>
         <w:rPr>
-          <w:noProof/>
-          <w:lang w:val="en-US"/>
+          <w:rFonts w:ascii="Times New Roman" w:hAnsi="Times New Roman" w:cs="Times New Roman"/>
+          <w:sz w:val="28"/>
+          <w:szCs w:val="28"/>
         </w:rPr>
         <w:drawing>
-          <wp:inline distT="0" distB="0" distL="0" distR="0" wp14:anchorId="03DA9EAD" wp14:editId="6BD3A201">
-            <wp:extent cx="5939790" cy="450850"/>
-            <wp:effectExtent l="0" t="0" r="3810" b="6350"/>
-            <wp:docPr id="13" name="Рисунок 13"/>
+          <wp:inline distT="0" distB="0" distL="0" distR="0" wp14:anchorId="554FD784" wp14:editId="730BCE66">
+            <wp:extent cx="5668166" cy="543001"/>
+            <wp:effectExtent l="0" t="0" r="0" b="9525"/>
+            <wp:docPr id="6" name="Рисунок 6"/>
             <wp:cNvGraphicFramePr>
               <a:graphicFrameLocks xmlns:a="http://schemas.openxmlformats.org/drawingml/2006/main" noChangeAspect="1"/>
             </wp:cNvGraphicFramePr>
@@ -2018,7 +2019,7 @@
                   <pic:spPr>
                     <a:xfrm>
                       <a:off x="0" y="0"/>
-                      <a:ext cx="5939790" cy="450850"/>
+                      <a:ext cx="5668166" cy="543001"/>
                     </a:xfrm>
                     <a:prstGeom prst="rect">
                       <a:avLst/>
@@ -2095,16 +2096,14 @@
       <w:r>
         <w:rPr>
           <w:rFonts w:ascii="Times New Roman" w:hAnsi="Times New Roman" w:cs="Times New Roman"/>
-          <w:noProof/>
-          <w:sz w:val="28"/>
-          <w:szCs w:val="28"/>
-          <w:lang w:val="en-US"/>
+          <w:sz w:val="28"/>
+          <w:szCs w:val="28"/>
         </w:rPr>
         <w:drawing>
-          <wp:inline distT="0" distB="0" distL="0" distR="0" wp14:anchorId="5AB17C9A" wp14:editId="7383AE4B">
-            <wp:extent cx="5939790" cy="978535"/>
+          <wp:inline distT="0" distB="0" distL="0" distR="0" wp14:anchorId="138BFBCE" wp14:editId="5990B0A6">
+            <wp:extent cx="5939790" cy="1167765"/>
             <wp:effectExtent l="0" t="0" r="3810" b="0"/>
-            <wp:docPr id="3" name="Рисунок 3"/>
+            <wp:docPr id="15" name="Рисунок 15"/>
             <wp:cNvGraphicFramePr>
               <a:graphicFrameLocks xmlns:a="http://schemas.openxmlformats.org/drawingml/2006/main" noChangeAspect="1"/>
             </wp:cNvGraphicFramePr>
@@ -2124,7 +2123,7 @@
                   <pic:spPr>
                     <a:xfrm>
                       <a:off x="0" y="0"/>
-                      <a:ext cx="5939790" cy="978535"/>
+                      <a:ext cx="5939790" cy="1167765"/>
                     </a:xfrm>
                     <a:prstGeom prst="rect">
                       <a:avLst/>
@@ -2201,16 +2200,14 @@
       <w:r>
         <w:rPr>
           <w:rFonts w:ascii="Times New Roman" w:hAnsi="Times New Roman" w:cs="Times New Roman"/>
-          <w:noProof/>
-          <w:sz w:val="28"/>
-          <w:szCs w:val="28"/>
-          <w:lang w:val="en-US"/>
+          <w:sz w:val="28"/>
+          <w:szCs w:val="28"/>
         </w:rPr>
         <w:drawing>
-          <wp:inline distT="0" distB="0" distL="0" distR="0" wp14:anchorId="56CCEEE4" wp14:editId="7EEF7FA1">
-            <wp:extent cx="5939790" cy="779145"/>
-            <wp:effectExtent l="0" t="0" r="3810" b="1905"/>
-            <wp:docPr id="5" name="Рисунок 5"/>
+          <wp:inline distT="0" distB="0" distL="0" distR="0" wp14:anchorId="51392C89" wp14:editId="02BE9F73">
+            <wp:extent cx="5939790" cy="774700"/>
+            <wp:effectExtent l="0" t="0" r="3810" b="6350"/>
+            <wp:docPr id="14" name="Рисунок 14"/>
             <wp:cNvGraphicFramePr>
               <a:graphicFrameLocks xmlns:a="http://schemas.openxmlformats.org/drawingml/2006/main" noChangeAspect="1"/>
             </wp:cNvGraphicFramePr>
@@ -2230,7 +2227,7 @@
                   <pic:spPr>
                     <a:xfrm>
                       <a:off x="0" y="0"/>
-                      <a:ext cx="5939790" cy="779145"/>
+                      <a:ext cx="5939790" cy="774700"/>
                     </a:xfrm>
                     <a:prstGeom prst="rect">
                       <a:avLst/>
@@ -2319,14 +2316,15 @@
       </w:pPr>
       <w:r>
         <w:rPr>
-          <w:noProof/>
-          <w:lang w:val="en-US"/>
+          <w:rFonts w:ascii="Times New Roman" w:hAnsi="Times New Roman" w:cs="Times New Roman"/>
+          <w:sz w:val="28"/>
+          <w:szCs w:val="28"/>
         </w:rPr>
         <w:drawing>
-          <wp:inline distT="0" distB="0" distL="0" distR="0" wp14:anchorId="5AA6484B" wp14:editId="068E8502">
-            <wp:extent cx="5939790" cy="628650"/>
+          <wp:inline distT="0" distB="0" distL="0" distR="0" wp14:anchorId="1A4BCEDC" wp14:editId="52B11A51">
+            <wp:extent cx="5939790" cy="615950"/>
             <wp:effectExtent l="0" t="0" r="3810" b="0"/>
-            <wp:docPr id="10" name="Рисунок 10"/>
+            <wp:docPr id="16" name="Рисунок 16"/>
             <wp:cNvGraphicFramePr>
               <a:graphicFrameLocks xmlns:a="http://schemas.openxmlformats.org/drawingml/2006/main" noChangeAspect="1"/>
             </wp:cNvGraphicFramePr>
@@ -2346,7 +2344,7 @@
                   <pic:spPr>
                     <a:xfrm>
                       <a:off x="0" y="0"/>
-                      <a:ext cx="5939790" cy="628650"/>
+                      <a:ext cx="5939790" cy="615950"/>
                     </a:xfrm>
                     <a:prstGeom prst="rect">
                       <a:avLst/>
@@ -2395,8 +2393,6 @@
         </w:rPr>
         <w:t xml:space="preserve"> всего</w:t>
       </w:r>
-      <w:bookmarkStart w:id="0" w:name="_GoBack"/>
-      <w:bookmarkEnd w:id="0"/>
       <w:r>
         <w:rPr>
           <w:rFonts w:ascii="Times New Roman" w:hAnsi="Times New Roman" w:cs="Times New Roman"/>
@@ -2593,17 +2589,15 @@
       <w:r>
         <w:rPr>
           <w:rFonts w:ascii="Times New Roman" w:hAnsi="Times New Roman" w:cs="Times New Roman"/>
-          <w:noProof/>
-          <w:sz w:val="28"/>
-          <w:szCs w:val="28"/>
-          <w:lang w:val="en-US"/>
+          <w:sz w:val="28"/>
+          <w:szCs w:val="28"/>
         </w:rPr>
         <w:lastRenderedPageBreak/>
         <w:drawing>
-          <wp:inline distT="0" distB="0" distL="0" distR="0" wp14:anchorId="1DF1B757" wp14:editId="32CA1FC1">
-            <wp:extent cx="5939790" cy="1025525"/>
-            <wp:effectExtent l="0" t="0" r="3810" b="3175"/>
-            <wp:docPr id="8" name="Рисунок 8"/>
+          <wp:inline distT="0" distB="0" distL="0" distR="0" wp14:anchorId="2731A0D3" wp14:editId="35F38D54">
+            <wp:extent cx="5163271" cy="1705213"/>
+            <wp:effectExtent l="0" t="0" r="0" b="9525"/>
+            <wp:docPr id="17" name="Рисунок 17"/>
             <wp:cNvGraphicFramePr>
               <a:graphicFrameLocks xmlns:a="http://schemas.openxmlformats.org/drawingml/2006/main" noChangeAspect="1"/>
             </wp:cNvGraphicFramePr>
@@ -2623,7 +2617,7 @@
                   <pic:spPr>
                     <a:xfrm>
                       <a:off x="0" y="0"/>
-                      <a:ext cx="5939790" cy="1025525"/>
+                      <a:ext cx="5163271" cy="1705213"/>
                     </a:xfrm>
                     <a:prstGeom prst="rect">
                       <a:avLst/>
@@ -2700,16 +2694,14 @@
       <w:r>
         <w:rPr>
           <w:rFonts w:ascii="Times New Roman" w:hAnsi="Times New Roman" w:cs="Times New Roman"/>
-          <w:noProof/>
-          <w:sz w:val="28"/>
-          <w:szCs w:val="28"/>
-          <w:lang w:val="en-US"/>
+          <w:sz w:val="28"/>
+          <w:szCs w:val="28"/>
         </w:rPr>
         <w:drawing>
-          <wp:inline distT="0" distB="0" distL="0" distR="0" wp14:anchorId="47EF272F" wp14:editId="5B7D627D">
-            <wp:extent cx="5939790" cy="3115310"/>
-            <wp:effectExtent l="0" t="0" r="3810" b="8890"/>
-            <wp:docPr id="4" name="Рисунок 4"/>
+          <wp:inline distT="0" distB="0" distL="0" distR="0" wp14:anchorId="70F1392B" wp14:editId="712B1FDA">
+            <wp:extent cx="3648584" cy="5515745"/>
+            <wp:effectExtent l="0" t="0" r="9525" b="8890"/>
+            <wp:docPr id="19" name="Рисунок 19"/>
             <wp:cNvGraphicFramePr>
               <a:graphicFrameLocks xmlns:a="http://schemas.openxmlformats.org/drawingml/2006/main" noChangeAspect="1"/>
             </wp:cNvGraphicFramePr>
@@ -2729,7 +2721,7 @@
                   <pic:spPr>
                     <a:xfrm>
                       <a:off x="0" y="0"/>
-                      <a:ext cx="5939790" cy="3115310"/>
+                      <a:ext cx="3648584" cy="5515745"/>
                     </a:xfrm>
                     <a:prstGeom prst="rect">
                       <a:avLst/>
@@ -2855,14 +2847,16 @@
       </w:pPr>
       <w:r>
         <w:rPr>
-          <w:noProof/>
-          <w:lang w:val="en-US"/>
-        </w:rPr>
+          <w:rFonts w:ascii="Times New Roman" w:hAnsi="Times New Roman" w:cs="Times New Roman"/>
+          <w:sz w:val="28"/>
+          <w:szCs w:val="28"/>
+        </w:rPr>
+        <w:lastRenderedPageBreak/>
         <w:drawing>
-          <wp:inline distT="0" distB="0" distL="0" distR="0" wp14:anchorId="73BA774A" wp14:editId="06B53BC0">
-            <wp:extent cx="5939790" cy="1050925"/>
-            <wp:effectExtent l="0" t="0" r="3810" b="0"/>
-            <wp:docPr id="12" name="Рисунок 12"/>
+          <wp:inline distT="0" distB="0" distL="0" distR="0" wp14:anchorId="56F2BC4A" wp14:editId="392E366E">
+            <wp:extent cx="5801535" cy="1667108"/>
+            <wp:effectExtent l="0" t="0" r="0" b="9525"/>
+            <wp:docPr id="20" name="Рисунок 20"/>
             <wp:cNvGraphicFramePr>
               <a:graphicFrameLocks xmlns:a="http://schemas.openxmlformats.org/drawingml/2006/main" noChangeAspect="1"/>
             </wp:cNvGraphicFramePr>
@@ -2882,7 +2876,7 @@
                   <pic:spPr>
                     <a:xfrm>
                       <a:off x="0" y="0"/>
-                      <a:ext cx="5939790" cy="1050925"/>
+                      <a:ext cx="5801535" cy="1667108"/>
                     </a:xfrm>
                     <a:prstGeom prst="rect">
                       <a:avLst/>
@@ -2959,16 +2953,14 @@
       <w:r>
         <w:rPr>
           <w:rFonts w:ascii="Times New Roman" w:hAnsi="Times New Roman" w:cs="Times New Roman"/>
-          <w:noProof/>
-          <w:sz w:val="28"/>
-          <w:szCs w:val="28"/>
-          <w:lang w:val="en-US"/>
+          <w:sz w:val="28"/>
+          <w:szCs w:val="28"/>
         </w:rPr>
         <w:drawing>
-          <wp:inline distT="0" distB="0" distL="0" distR="0" wp14:anchorId="66710CF0" wp14:editId="5BB6D59F">
-            <wp:extent cx="5939790" cy="633730"/>
-            <wp:effectExtent l="0" t="0" r="3810" b="0"/>
-            <wp:docPr id="11" name="Рисунок 11"/>
+          <wp:inline distT="0" distB="0" distL="0" distR="0" wp14:anchorId="59A427EA" wp14:editId="16FE46CC">
+            <wp:extent cx="5939790" cy="714375"/>
+            <wp:effectExtent l="0" t="0" r="3810" b="9525"/>
+            <wp:docPr id="21" name="Рисунок 21"/>
             <wp:cNvGraphicFramePr>
               <a:graphicFrameLocks xmlns:a="http://schemas.openxmlformats.org/drawingml/2006/main" noChangeAspect="1"/>
             </wp:cNvGraphicFramePr>
@@ -2988,7 +2980,7 @@
                   <pic:spPr>
                     <a:xfrm>
                       <a:off x="0" y="0"/>
-                      <a:ext cx="5939790" cy="633730"/>
+                      <a:ext cx="5939790" cy="714375"/>
                     </a:xfrm>
                     <a:prstGeom prst="rect">
                       <a:avLst/>
@@ -3143,16 +3135,7 @@
           <w:sz w:val="28"/>
           <w:szCs w:val="28"/>
         </w:rPr>
-        <w:t xml:space="preserve">, позволяет получить число из </w:t>
-      </w:r>
-      <w:r>
-        <w:rPr>
-          <w:rFonts w:ascii="Times New Roman" w:hAnsi="Times New Roman" w:cs="Times New Roman"/>
-          <w:sz w:val="28"/>
-          <w:szCs w:val="28"/>
-        </w:rPr>
-        <w:lastRenderedPageBreak/>
-        <w:t>нужного диапазона, который можно изменять</w:t>
+        <w:t>, позволяет получить число из нужного диапазона, который можно изменять</w:t>
       </w:r>
       <w:r>
         <w:rPr>
@@ -3232,7 +3215,454 @@
     </w:p>
     <w:p>
       <w:pPr>
+        <w:pStyle w:val="a3"/>
+        <w:numPr>
+          <w:ilvl w:val="0"/>
+          <w:numId w:val="6"/>
+        </w:numPr>
+        <w:rPr>
+          <w:rFonts w:ascii="Times New Roman" w:hAnsi="Times New Roman" w:cs="Times New Roman"/>
+          <w:sz w:val="28"/>
+          <w:szCs w:val="28"/>
+        </w:rPr>
+      </w:pPr>
+      <w:r>
+        <w:rPr>
+          <w:rFonts w:ascii="Times New Roman" w:hAnsi="Times New Roman" w:cs="Times New Roman"/>
+          <w:sz w:val="28"/>
+          <w:szCs w:val="28"/>
+        </w:rPr>
+        <w:t>Википедия – https://ru.wikipedia.org</w:t>
+      </w:r>
+    </w:p>
+    <w:p>
+      <w:pPr>
+        <w:pStyle w:val="a3"/>
+        <w:numPr>
+          <w:ilvl w:val="0"/>
+          <w:numId w:val="6"/>
+        </w:numPr>
         <w:spacing w:line="240" w:lineRule="auto"/>
+        <w:rPr>
+          <w:rFonts w:ascii="Times New Roman" w:hAnsi="Times New Roman" w:cs="Times New Roman"/>
+          <w:sz w:val="28"/>
+          <w:szCs w:val="28"/>
+          <w:lang w:val="en-US"/>
+        </w:rPr>
+      </w:pPr>
+      <w:r>
+        <w:rPr>
+          <w:rFonts w:ascii="Times New Roman" w:hAnsi="Times New Roman" w:cs="Times New Roman"/>
+          <w:sz w:val="28"/>
+          <w:szCs w:val="28"/>
+          <w:lang w:val="en-US"/>
+        </w:rPr>
+        <w:t>Materialize – https://materializecss.com</w:t>
+      </w:r>
+    </w:p>
+    <w:p>
+      <w:pPr>
+        <w:pStyle w:val="a3"/>
+        <w:numPr>
+          <w:ilvl w:val="0"/>
+          <w:numId w:val="6"/>
+        </w:numPr>
+        <w:spacing w:line="240" w:lineRule="auto"/>
+        <w:rPr>
+          <w:rFonts w:ascii="Times New Roman" w:hAnsi="Times New Roman" w:cs="Times New Roman"/>
+          <w:sz w:val="28"/>
+          <w:szCs w:val="28"/>
+          <w:lang w:val="en-US"/>
+        </w:rPr>
+      </w:pPr>
+      <w:r>
+        <w:rPr>
+          <w:rFonts w:ascii="Times New Roman" w:hAnsi="Times New Roman" w:cs="Times New Roman"/>
+          <w:sz w:val="28"/>
+          <w:szCs w:val="28"/>
+        </w:rPr>
+        <w:t>Сайт</w:t>
+      </w:r>
+      <w:r>
+        <w:rPr>
+          <w:rFonts w:ascii="Times New Roman" w:hAnsi="Times New Roman" w:cs="Times New Roman"/>
+          <w:sz w:val="28"/>
+          <w:szCs w:val="28"/>
+          <w:lang w:val="en-US"/>
+        </w:rPr>
+        <w:t xml:space="preserve"> </w:t>
+      </w:r>
+      <w:r>
+        <w:rPr>
+          <w:rFonts w:ascii="Times New Roman" w:hAnsi="Times New Roman" w:cs="Times New Roman"/>
+          <w:sz w:val="28"/>
+          <w:szCs w:val="28"/>
+        </w:rPr>
+        <w:t>Полякова</w:t>
+      </w:r>
+      <w:r>
+        <w:rPr>
+          <w:rFonts w:ascii="Times New Roman" w:hAnsi="Times New Roman" w:cs="Times New Roman"/>
+          <w:sz w:val="28"/>
+          <w:szCs w:val="28"/>
+          <w:lang w:val="en-US"/>
+        </w:rPr>
+        <w:t xml:space="preserve"> </w:t>
+      </w:r>
+      <w:r>
+        <w:rPr>
+          <w:rFonts w:ascii="Times New Roman" w:hAnsi="Times New Roman" w:cs="Times New Roman"/>
+          <w:sz w:val="28"/>
+          <w:szCs w:val="28"/>
+          <w:lang w:val="en-US"/>
+        </w:rPr>
+        <w:t>– https://kpolyakov.spb.ru</w:t>
+      </w:r>
+    </w:p>
+    <w:p>
+      <w:pPr>
+        <w:pStyle w:val="a3"/>
+        <w:numPr>
+          <w:ilvl w:val="0"/>
+          <w:numId w:val="6"/>
+        </w:numPr>
+        <w:spacing w:line="240" w:lineRule="auto"/>
+        <w:rPr>
+          <w:rFonts w:ascii="Times New Roman" w:hAnsi="Times New Roman" w:cs="Times New Roman"/>
+          <w:sz w:val="28"/>
+          <w:szCs w:val="28"/>
+        </w:rPr>
+      </w:pPr>
+      <w:r>
+        <w:rPr>
+          <w:rFonts w:ascii="Times New Roman" w:hAnsi="Times New Roman" w:cs="Times New Roman"/>
+          <w:sz w:val="28"/>
+          <w:szCs w:val="28"/>
+        </w:rPr>
+        <w:t xml:space="preserve">СДАМ ГИА - </w:t>
+      </w:r>
+      <w:r>
+        <w:rPr>
+          <w:rFonts w:ascii="Times New Roman" w:hAnsi="Times New Roman" w:cs="Times New Roman"/>
+          <w:sz w:val="28"/>
+          <w:szCs w:val="28"/>
+          <w:lang w:val="en-US"/>
+        </w:rPr>
+        <w:t>https</w:t>
+      </w:r>
+      <w:r>
+        <w:rPr>
+          <w:rFonts w:ascii="Times New Roman" w:hAnsi="Times New Roman" w:cs="Times New Roman"/>
+          <w:sz w:val="28"/>
+          <w:szCs w:val="28"/>
+        </w:rPr>
+        <w:t>://</w:t>
+      </w:r>
+      <w:proofErr w:type="spellStart"/>
+      <w:r>
+        <w:rPr>
+          <w:rFonts w:ascii="Times New Roman" w:hAnsi="Times New Roman" w:cs="Times New Roman"/>
+          <w:sz w:val="28"/>
+          <w:szCs w:val="28"/>
+          <w:lang w:val="en-US"/>
+        </w:rPr>
+        <w:t>ege</w:t>
+      </w:r>
+      <w:proofErr w:type="spellEnd"/>
+      <w:r>
+        <w:rPr>
+          <w:rFonts w:ascii="Times New Roman" w:hAnsi="Times New Roman" w:cs="Times New Roman"/>
+          <w:sz w:val="28"/>
+          <w:szCs w:val="28"/>
+        </w:rPr>
+        <w:t>.</w:t>
+      </w:r>
+      <w:proofErr w:type="spellStart"/>
+      <w:r>
+        <w:rPr>
+          <w:rFonts w:ascii="Times New Roman" w:hAnsi="Times New Roman" w:cs="Times New Roman"/>
+          <w:sz w:val="28"/>
+          <w:szCs w:val="28"/>
+          <w:lang w:val="en-US"/>
+        </w:rPr>
+        <w:t>sdamgia</w:t>
+      </w:r>
+      <w:proofErr w:type="spellEnd"/>
+      <w:r>
+        <w:rPr>
+          <w:rFonts w:ascii="Times New Roman" w:hAnsi="Times New Roman" w:cs="Times New Roman"/>
+          <w:sz w:val="28"/>
+          <w:szCs w:val="28"/>
+        </w:rPr>
+        <w:t>.</w:t>
+      </w:r>
+      <w:proofErr w:type="spellStart"/>
+      <w:r>
+        <w:rPr>
+          <w:rFonts w:ascii="Times New Roman" w:hAnsi="Times New Roman" w:cs="Times New Roman"/>
+          <w:sz w:val="28"/>
+          <w:szCs w:val="28"/>
+          <w:lang w:val="en-US"/>
+        </w:rPr>
+        <w:t>ru</w:t>
+      </w:r>
+      <w:proofErr w:type="spellEnd"/>
+    </w:p>
+    <w:p>
+      <w:pPr>
+        <w:pStyle w:val="a3"/>
+        <w:numPr>
+          <w:ilvl w:val="0"/>
+          <w:numId w:val="6"/>
+        </w:numPr>
+        <w:spacing w:line="240" w:lineRule="auto"/>
+        <w:rPr>
+          <w:rFonts w:ascii="Times New Roman" w:hAnsi="Times New Roman" w:cs="Times New Roman"/>
+          <w:sz w:val="28"/>
+          <w:szCs w:val="28"/>
+        </w:rPr>
+      </w:pPr>
+      <w:proofErr w:type="spellStart"/>
+      <w:r>
+        <w:rPr>
+          <w:rFonts w:ascii="Times New Roman" w:hAnsi="Times New Roman" w:cs="Times New Roman"/>
+          <w:sz w:val="28"/>
+          <w:szCs w:val="28"/>
+        </w:rPr>
+        <w:t>лабы</w:t>
+      </w:r>
+      <w:proofErr w:type="spellEnd"/>
+      <w:r>
+        <w:rPr>
+          <w:rFonts w:ascii="Times New Roman" w:hAnsi="Times New Roman" w:cs="Times New Roman"/>
+          <w:sz w:val="28"/>
+          <w:szCs w:val="28"/>
+        </w:rPr>
+        <w:t xml:space="preserve"> по информатике, </w:t>
+      </w:r>
+      <w:proofErr w:type="spellStart"/>
+      <w:r>
+        <w:rPr>
+          <w:rFonts w:ascii="Times New Roman" w:hAnsi="Times New Roman" w:cs="Times New Roman"/>
+          <w:sz w:val="28"/>
+          <w:szCs w:val="28"/>
+        </w:rPr>
+        <w:t>егэ</w:t>
+      </w:r>
+      <w:proofErr w:type="spellEnd"/>
+      <w:r>
+        <w:rPr>
+          <w:rFonts w:ascii="Times New Roman" w:hAnsi="Times New Roman" w:cs="Times New Roman"/>
+          <w:sz w:val="28"/>
+          <w:szCs w:val="28"/>
+        </w:rPr>
+        <w:t xml:space="preserve"> - </w:t>
+      </w:r>
+      <w:r>
+        <w:rPr>
+          <w:rFonts w:ascii="Times New Roman" w:hAnsi="Times New Roman" w:cs="Times New Roman"/>
+          <w:sz w:val="28"/>
+          <w:szCs w:val="28"/>
+          <w:lang w:val="en-US"/>
+        </w:rPr>
+        <w:t>https</w:t>
+      </w:r>
+      <w:r>
+        <w:rPr>
+          <w:rFonts w:ascii="Times New Roman" w:hAnsi="Times New Roman" w:cs="Times New Roman"/>
+          <w:sz w:val="28"/>
+          <w:szCs w:val="28"/>
+        </w:rPr>
+        <w:t>://</w:t>
+      </w:r>
+      <w:r>
+        <w:rPr>
+          <w:rFonts w:ascii="Times New Roman" w:hAnsi="Times New Roman" w:cs="Times New Roman"/>
+          <w:sz w:val="28"/>
+          <w:szCs w:val="28"/>
+          <w:lang w:val="en-US"/>
+        </w:rPr>
+        <w:t>labs</w:t>
+      </w:r>
+      <w:r>
+        <w:rPr>
+          <w:rFonts w:ascii="Times New Roman" w:hAnsi="Times New Roman" w:cs="Times New Roman"/>
+          <w:sz w:val="28"/>
+          <w:szCs w:val="28"/>
+        </w:rPr>
+        <w:t>-</w:t>
+      </w:r>
+      <w:r>
+        <w:rPr>
+          <w:rFonts w:ascii="Times New Roman" w:hAnsi="Times New Roman" w:cs="Times New Roman"/>
+          <w:sz w:val="28"/>
+          <w:szCs w:val="28"/>
+          <w:lang w:val="en-US"/>
+        </w:rPr>
+        <w:t>org</w:t>
+      </w:r>
+      <w:r>
+        <w:rPr>
+          <w:rFonts w:ascii="Times New Roman" w:hAnsi="Times New Roman" w:cs="Times New Roman"/>
+          <w:sz w:val="28"/>
+          <w:szCs w:val="28"/>
+        </w:rPr>
+        <w:t>.</w:t>
+      </w:r>
+      <w:proofErr w:type="spellStart"/>
+      <w:r>
+        <w:rPr>
+          <w:rFonts w:ascii="Times New Roman" w:hAnsi="Times New Roman" w:cs="Times New Roman"/>
+          <w:sz w:val="28"/>
+          <w:szCs w:val="28"/>
+          <w:lang w:val="en-US"/>
+        </w:rPr>
+        <w:t>ru</w:t>
+      </w:r>
+      <w:proofErr w:type="spellEnd"/>
+      <w:r>
+        <w:rPr>
+          <w:rFonts w:ascii="Times New Roman" w:hAnsi="Times New Roman" w:cs="Times New Roman"/>
+          <w:sz w:val="28"/>
+          <w:szCs w:val="28"/>
+        </w:rPr>
+        <w:t>/</w:t>
+      </w:r>
+      <w:proofErr w:type="spellStart"/>
+      <w:r>
+        <w:rPr>
+          <w:rFonts w:ascii="Times New Roman" w:hAnsi="Times New Roman" w:cs="Times New Roman"/>
+          <w:sz w:val="28"/>
+          <w:szCs w:val="28"/>
+          <w:lang w:val="en-US"/>
+        </w:rPr>
+        <w:t>ege</w:t>
+      </w:r>
+      <w:proofErr w:type="spellEnd"/>
+      <w:r>
+        <w:rPr>
+          <w:rFonts w:ascii="Times New Roman" w:hAnsi="Times New Roman" w:cs="Times New Roman"/>
+          <w:sz w:val="28"/>
+          <w:szCs w:val="28"/>
+        </w:rPr>
+        <w:t>-5/</w:t>
+      </w:r>
+    </w:p>
+    <w:p>
+      <w:pPr>
+        <w:pStyle w:val="a3"/>
+        <w:numPr>
+          <w:ilvl w:val="0"/>
+          <w:numId w:val="6"/>
+        </w:numPr>
+        <w:spacing w:line="240" w:lineRule="auto"/>
+        <w:rPr>
+          <w:rFonts w:ascii="Times New Roman" w:hAnsi="Times New Roman" w:cs="Times New Roman"/>
+          <w:sz w:val="28"/>
+          <w:szCs w:val="28"/>
+        </w:rPr>
+      </w:pPr>
+      <w:r>
+        <w:rPr>
+          <w:rFonts w:ascii="Times New Roman" w:hAnsi="Times New Roman" w:cs="Times New Roman"/>
+          <w:sz w:val="28"/>
+          <w:szCs w:val="28"/>
+        </w:rPr>
+        <w:t xml:space="preserve">Современный учебник </w:t>
+      </w:r>
+      <w:r>
+        <w:rPr>
+          <w:rFonts w:ascii="Times New Roman" w:hAnsi="Times New Roman" w:cs="Times New Roman"/>
+          <w:sz w:val="28"/>
+          <w:szCs w:val="28"/>
+          <w:lang w:val="en-US"/>
+        </w:rPr>
+        <w:t>JavaScript</w:t>
+      </w:r>
+      <w:r>
+        <w:rPr>
+          <w:rFonts w:ascii="Times New Roman" w:hAnsi="Times New Roman" w:cs="Times New Roman"/>
+          <w:sz w:val="28"/>
+          <w:szCs w:val="28"/>
+        </w:rPr>
+        <w:t xml:space="preserve"> - </w:t>
+      </w:r>
+      <w:r>
+        <w:rPr>
+          <w:rFonts w:ascii="Times New Roman" w:hAnsi="Times New Roman" w:cs="Times New Roman"/>
+          <w:sz w:val="28"/>
+          <w:szCs w:val="28"/>
+          <w:lang w:val="en-US"/>
+        </w:rPr>
+        <w:t>https</w:t>
+      </w:r>
+      <w:r>
+        <w:rPr>
+          <w:rFonts w:ascii="Times New Roman" w:hAnsi="Times New Roman" w:cs="Times New Roman"/>
+          <w:sz w:val="28"/>
+          <w:szCs w:val="28"/>
+        </w:rPr>
+        <w:t>://</w:t>
+      </w:r>
+      <w:r>
+        <w:rPr>
+          <w:rFonts w:ascii="Times New Roman" w:hAnsi="Times New Roman" w:cs="Times New Roman"/>
+          <w:sz w:val="28"/>
+          <w:szCs w:val="28"/>
+          <w:lang w:val="en-US"/>
+        </w:rPr>
+        <w:t>learn</w:t>
+      </w:r>
+      <w:r>
+        <w:rPr>
+          <w:rFonts w:ascii="Times New Roman" w:hAnsi="Times New Roman" w:cs="Times New Roman"/>
+          <w:sz w:val="28"/>
+          <w:szCs w:val="28"/>
+        </w:rPr>
+        <w:t>.</w:t>
+      </w:r>
+      <w:proofErr w:type="spellStart"/>
+      <w:r>
+        <w:rPr>
+          <w:rFonts w:ascii="Times New Roman" w:hAnsi="Times New Roman" w:cs="Times New Roman"/>
+          <w:sz w:val="28"/>
+          <w:szCs w:val="28"/>
+          <w:lang w:val="en-US"/>
+        </w:rPr>
+        <w:t>javascript</w:t>
+      </w:r>
+      <w:proofErr w:type="spellEnd"/>
+      <w:r>
+        <w:rPr>
+          <w:rFonts w:ascii="Times New Roman" w:hAnsi="Times New Roman" w:cs="Times New Roman"/>
+          <w:sz w:val="28"/>
+          <w:szCs w:val="28"/>
+        </w:rPr>
+        <w:t>.</w:t>
+      </w:r>
+      <w:proofErr w:type="spellStart"/>
+      <w:r>
+        <w:rPr>
+          <w:rFonts w:ascii="Times New Roman" w:hAnsi="Times New Roman" w:cs="Times New Roman"/>
+          <w:sz w:val="28"/>
+          <w:szCs w:val="28"/>
+          <w:lang w:val="en-US"/>
+        </w:rPr>
+        <w:t>ru</w:t>
+      </w:r>
+      <w:proofErr w:type="spellEnd"/>
+      <w:r>
+        <w:rPr>
+          <w:rFonts w:ascii="Times New Roman" w:hAnsi="Times New Roman" w:cs="Times New Roman"/>
+          <w:sz w:val="28"/>
+          <w:szCs w:val="28"/>
+        </w:rPr>
+        <w:t>/</w:t>
+      </w:r>
+    </w:p>
+    <w:p>
+      <w:pPr>
+        <w:spacing w:line="240" w:lineRule="auto"/>
         <w:ind w:firstLine="1800"/>
         <w:rPr>
           <w:rFonts w:ascii="Times New Roman" w:eastAsia="Times New Roman" w:hAnsi="Times New Roman" w:cs="Times New Roman"/>
@@ -3240,197 +3670,8 @@
           <w:szCs w:val="28"/>
         </w:rPr>
       </w:pPr>
-      <w:r>
-        <w:rPr>
-          <w:rFonts w:ascii="Times New Roman" w:hAnsi="Times New Roman" w:cs="Times New Roman"/>
-          <w:sz w:val="28"/>
-          <w:szCs w:val="28"/>
-        </w:rPr>
-        <w:t xml:space="preserve">1) Википедия – </w:t>
-      </w:r>
-      <w:r>
-        <w:rPr>
-          <w:rFonts w:ascii="Times New Roman" w:eastAsia="Times New Roman" w:hAnsi="Times New Roman" w:cs="Times New Roman"/>
-          <w:sz w:val="28"/>
-          <w:szCs w:val="28"/>
-        </w:rPr>
-        <w:t>https://ru.wikipedia.org</w:t>
-      </w:r>
-    </w:p>
-    <w:p>
-      <w:pPr>
-        <w:spacing w:line="240" w:lineRule="auto"/>
-        <w:ind w:firstLine="1800"/>
-        <w:rPr>
-          <w:rFonts w:ascii="Times New Roman" w:eastAsia="Times New Roman" w:hAnsi="Times New Roman" w:cs="Times New Roman"/>
-          <w:sz w:val="28"/>
-          <w:szCs w:val="28"/>
-          <w:lang w:val="en-US"/>
-        </w:rPr>
-      </w:pPr>
-      <w:r>
-        <w:rPr>
-          <w:rFonts w:ascii="Times New Roman" w:eastAsia="Times New Roman" w:hAnsi="Times New Roman" w:cs="Times New Roman"/>
-          <w:sz w:val="28"/>
-          <w:szCs w:val="28"/>
-          <w:lang w:val="en-US"/>
-        </w:rPr>
-        <w:t xml:space="preserve">2) Materialize </w:t>
-      </w:r>
-      <w:r>
-        <w:rPr>
-          <w:rFonts w:ascii="Times New Roman" w:hAnsi="Times New Roman" w:cs="Times New Roman"/>
-          <w:sz w:val="28"/>
-          <w:szCs w:val="28"/>
-          <w:lang w:val="en-US"/>
-        </w:rPr>
-        <w:t>–</w:t>
-      </w:r>
-      <w:r>
-        <w:rPr>
-          <w:rFonts w:ascii="Times New Roman" w:eastAsia="Times New Roman" w:hAnsi="Times New Roman" w:cs="Times New Roman"/>
-          <w:sz w:val="28"/>
-          <w:szCs w:val="28"/>
-          <w:lang w:val="en-US"/>
-        </w:rPr>
-        <w:t xml:space="preserve"> https://materializecss.com</w:t>
-      </w:r>
-    </w:p>
-    <w:p>
-      <w:pPr>
-        <w:spacing w:line="240" w:lineRule="auto"/>
-        <w:ind w:firstLine="1800"/>
-        <w:rPr>
-          <w:rFonts w:ascii="Times New Roman" w:eastAsia="Times New Roman" w:hAnsi="Times New Roman" w:cs="Times New Roman"/>
-          <w:sz w:val="28"/>
-          <w:szCs w:val="28"/>
-          <w:lang w:val="en-US"/>
-        </w:rPr>
-      </w:pPr>
-      <w:r>
-        <w:rPr>
-          <w:rFonts w:ascii="Times New Roman" w:eastAsia="Times New Roman" w:hAnsi="Times New Roman" w:cs="Times New Roman"/>
-          <w:sz w:val="28"/>
-          <w:szCs w:val="28"/>
-          <w:lang w:val="en-US"/>
-        </w:rPr>
-        <w:t xml:space="preserve">3) </w:t>
-      </w:r>
-      <w:r>
-        <w:rPr>
-          <w:rFonts w:ascii="Times New Roman" w:eastAsia="Times New Roman" w:hAnsi="Times New Roman" w:cs="Times New Roman"/>
-          <w:sz w:val="28"/>
-          <w:szCs w:val="28"/>
-        </w:rPr>
-        <w:t>Сайт</w:t>
-      </w:r>
-      <w:r>
-        <w:rPr>
-          <w:rFonts w:ascii="Times New Roman" w:eastAsia="Times New Roman" w:hAnsi="Times New Roman" w:cs="Times New Roman"/>
-          <w:sz w:val="28"/>
-          <w:szCs w:val="28"/>
-          <w:lang w:val="en-US"/>
-        </w:rPr>
-        <w:t xml:space="preserve"> </w:t>
-      </w:r>
-      <w:r>
-        <w:rPr>
-          <w:rFonts w:ascii="Times New Roman" w:eastAsia="Times New Roman" w:hAnsi="Times New Roman" w:cs="Times New Roman"/>
-          <w:sz w:val="28"/>
-          <w:szCs w:val="28"/>
-        </w:rPr>
-        <w:t>Полякова</w:t>
-      </w:r>
-      <w:r>
-        <w:rPr>
-          <w:rFonts w:ascii="Times New Roman" w:eastAsia="Times New Roman" w:hAnsi="Times New Roman" w:cs="Times New Roman"/>
-          <w:sz w:val="28"/>
-          <w:szCs w:val="28"/>
-          <w:lang w:val="en-US"/>
-        </w:rPr>
-        <w:t xml:space="preserve"> </w:t>
-      </w:r>
-      <w:r>
-        <w:rPr>
-          <w:rFonts w:ascii="Times New Roman" w:hAnsi="Times New Roman" w:cs="Times New Roman"/>
-          <w:sz w:val="28"/>
-          <w:szCs w:val="28"/>
-          <w:lang w:val="en-US"/>
-        </w:rPr>
-        <w:t xml:space="preserve">– </w:t>
-      </w:r>
-      <w:r>
-        <w:rPr>
-          <w:rFonts w:ascii="Times New Roman" w:hAnsi="Times New Roman" w:cs="Times New Roman"/>
-          <w:sz w:val="28"/>
-          <w:szCs w:val="28"/>
-          <w:lang w:val="en-US"/>
-        </w:rPr>
-        <w:t>https</w:t>
-      </w:r>
-      <w:r>
-        <w:rPr>
-          <w:rFonts w:ascii="Times New Roman" w:hAnsi="Times New Roman" w:cs="Times New Roman"/>
-          <w:sz w:val="28"/>
-          <w:szCs w:val="28"/>
-          <w:lang w:val="en-US"/>
-        </w:rPr>
-        <w:t>://</w:t>
-      </w:r>
-      <w:r>
-        <w:rPr>
-          <w:rFonts w:ascii="Times New Roman" w:hAnsi="Times New Roman" w:cs="Times New Roman"/>
-          <w:sz w:val="28"/>
-          <w:szCs w:val="28"/>
-          <w:lang w:val="en-US"/>
-        </w:rPr>
-        <w:t>kpolyakov</w:t>
-      </w:r>
-      <w:r>
-        <w:rPr>
-          <w:rFonts w:ascii="Times New Roman" w:hAnsi="Times New Roman" w:cs="Times New Roman"/>
-          <w:sz w:val="28"/>
-          <w:szCs w:val="28"/>
-          <w:lang w:val="en-US"/>
-        </w:rPr>
-        <w:t>.</w:t>
-      </w:r>
-      <w:r>
-        <w:rPr>
-          <w:rFonts w:ascii="Times New Roman" w:hAnsi="Times New Roman" w:cs="Times New Roman"/>
-          <w:sz w:val="28"/>
-          <w:szCs w:val="28"/>
-          <w:lang w:val="en-US"/>
-        </w:rPr>
-        <w:t>spb</w:t>
-      </w:r>
-      <w:r>
-        <w:rPr>
-          <w:rFonts w:ascii="Times New Roman" w:hAnsi="Times New Roman" w:cs="Times New Roman"/>
-          <w:sz w:val="28"/>
-          <w:szCs w:val="28"/>
-          <w:lang w:val="en-US"/>
-        </w:rPr>
-        <w:t>.</w:t>
-      </w:r>
-      <w:r>
-        <w:rPr>
-          <w:rFonts w:ascii="Times New Roman" w:hAnsi="Times New Roman" w:cs="Times New Roman"/>
-          <w:sz w:val="28"/>
-          <w:szCs w:val="28"/>
-          <w:lang w:val="en-US"/>
-        </w:rPr>
-        <w:t>ru</w:t>
-      </w:r>
-      <w:r>
-        <w:rPr>
-          <w:rFonts w:ascii="Times New Roman" w:hAnsi="Times New Roman" w:cs="Times New Roman"/>
-          <w:sz w:val="28"/>
-          <w:szCs w:val="28"/>
-          <w:lang w:val="en-US"/>
-        </w:rPr>
-        <w:t>/</w:t>
-      </w:r>
+      <w:bookmarkStart w:id="0" w:name="_GoBack"/>
+      <w:bookmarkEnd w:id="0"/>
     </w:p>
     <w:sectPr>
       <w:footerReference w:type="default" r:id="rId18"/>
@@ -3529,7 +3770,7 @@
             <w:sz w:val="28"/>
             <w:szCs w:val="28"/>
           </w:rPr>
-          <w:t>5</w:t>
+          <w:t>8</w:t>
         </w:r>
         <w:r>
           <w:rPr>
@@ -3578,6 +3819,92 @@
 <file path=word/numbering.xml><?xml version="1.0" encoding="utf-8"?>
 <w:numbering xmlns:wpc="http://schemas.microsoft.com/office/word/2010/wordprocessingCanvas" xmlns:cx="http://schemas.microsoft.com/office/drawing/2014/chartex" xmlns:mc="http://schemas.openxmlformats.org/markup-compatibility/2006" xmlns:o="urn:schemas-microsoft-com:office:office" xmlns:r="http://schemas.openxmlformats.org/officeDocument/2006/relationships" xmlns:m="http://schemas.openxmlformats.org/officeDocument/2006/math" xmlns:v="urn:schemas-microsoft-com:vml" xmlns:wp14="http://schemas.microsoft.com/office/word/2010/wordprocessingDrawing" xmlns:wp="http://schemas.openxmlformats.org/drawingml/2006/wordprocessingDrawing" xmlns:w10="urn:schemas-microsoft-com:office:word" xmlns:w="http://schemas.openxmlformats.org/wordprocessingml/2006/main" xmlns:w14="http://schemas.microsoft.com/office/word/2010/wordml" xmlns:w15="http://schemas.microsoft.com/office/word/2012/wordml" xmlns:w16se="http://schemas.microsoft.com/office/word/2015/wordml/symex" xmlns:wpg="http://schemas.microsoft.com/office/word/2010/wordprocessingGroup" xmlns:wpi="http://schemas.microsoft.com/office/word/2010/wordprocessingInk" xmlns:wne="http://schemas.microsoft.com/office/word/2006/wordml" xmlns:wps="http://schemas.microsoft.com/office/word/2010/wordprocessingShape" mc:Ignorable="w14 w15 w16se wp14">
   <w:abstractNum w:abstractNumId="0" w15:restartNumberingAfterBreak="0">
+    <w:nsid w:val="057039E3"/>
+    <w:multiLevelType w:val="hybridMultilevel"/>
+    <w:tmpl w:val="0E00911C"/>
+    <w:lvl w:ilvl="0" w:tplc="0419000F">
+      <w:start w:val="1"/>
+      <w:numFmt w:val="decimal"/>
+      <w:lvlText w:val="%1."/>
+      <w:lvlJc w:val="left"/>
+      <w:pPr>
+        <w:ind w:left="1440" w:hanging="360"/>
+      </w:pPr>
+    </w:lvl>
+    <w:lvl w:ilvl="1" w:tplc="04190019" w:tentative="1">
+      <w:start w:val="1"/>
+      <w:numFmt w:val="lowerLetter"/>
+      <w:lvlText w:val="%2."/>
+      <w:lvlJc w:val="left"/>
+      <w:pPr>
+        <w:ind w:left="2160" w:hanging="360"/>
+      </w:pPr>
+    </w:lvl>
+    <w:lvl w:ilvl="2" w:tplc="0419001B" w:tentative="1">
+      <w:start w:val="1"/>
+      <w:numFmt w:val="lowerRoman"/>
+      <w:lvlText w:val="%3."/>
+      <w:lvlJc w:val="right"/>
+      <w:pPr>
+        <w:ind w:left="2880" w:hanging="180"/>
+      </w:pPr>
+    </w:lvl>
+    <w:lvl w:ilvl="3" w:tplc="0419000F" w:tentative="1">
+      <w:start w:val="1"/>
+      <w:numFmt w:val="decimal"/>
+      <w:lvlText w:val="%4."/>
+      <w:lvlJc w:val="left"/>
+      <w:pPr>
+        <w:ind w:left="3600" w:hanging="360"/>
+      </w:pPr>
+    </w:lvl>
+    <w:lvl w:ilvl="4" w:tplc="04190019" w:tentative="1">
+      <w:start w:val="1"/>
+      <w:numFmt w:val="lowerLetter"/>
+      <w:lvlText w:val="%5."/>
+      <w:lvlJc w:val="left"/>
+      <w:pPr>
+        <w:ind w:left="4320" w:hanging="360"/>
+      </w:pPr>
+    </w:lvl>
+    <w:lvl w:ilvl="5" w:tplc="0419001B" w:tentative="1">
+      <w:start w:val="1"/>
+      <w:numFmt w:val="lowerRoman"/>
+      <w:lvlText w:val="%6."/>
+      <w:lvlJc w:val="right"/>
+      <w:pPr>
+        <w:ind w:left="5040" w:hanging="180"/>
+      </w:pPr>
+    </w:lvl>
+    <w:lvl w:ilvl="6" w:tplc="0419000F" w:tentative="1">
+      <w:start w:val="1"/>
+      <w:numFmt w:val="decimal"/>
+      <w:lvlText w:val="%7."/>
+      <w:lvlJc w:val="left"/>
+      <w:pPr>
+        <w:ind w:left="5760" w:hanging="360"/>
+      </w:pPr>
+    </w:lvl>
+    <w:lvl w:ilvl="7" w:tplc="04190019" w:tentative="1">
+      <w:start w:val="1"/>
+      <w:numFmt w:val="lowerLetter"/>
+      <w:lvlText w:val="%8."/>
+      <w:lvlJc w:val="left"/>
+      <w:pPr>
+        <w:ind w:left="6480" w:hanging="360"/>
+      </w:pPr>
+    </w:lvl>
+    <w:lvl w:ilvl="8" w:tplc="0419001B" w:tentative="1">
+      <w:start w:val="1"/>
+      <w:numFmt w:val="lowerRoman"/>
+      <w:lvlText w:val="%9."/>
+      <w:lvlJc w:val="right"/>
+      <w:pPr>
+        <w:ind w:left="7200" w:hanging="180"/>
+      </w:pPr>
+    </w:lvl>
+  </w:abstractNum>
+  <w:abstractNum w:abstractNumId="1" w15:restartNumberingAfterBreak="0">
     <w:nsid w:val="2C847156"/>
     <w:multiLevelType w:val="hybridMultilevel"/>
     <w:tmpl w:val="9F2AAD06"/>
@@ -3690,7 +4017,7 @@
       </w:rPr>
     </w:lvl>
   </w:abstractNum>
-  <w:abstractNum w:abstractNumId="1" w15:restartNumberingAfterBreak="0">
+  <w:abstractNum w:abstractNumId="2" w15:restartNumberingAfterBreak="0">
     <w:nsid w:val="344E4A37"/>
     <w:multiLevelType w:val="multilevel"/>
     <w:tmpl w:val="A7447AEA"/>
@@ -3803,7 +4130,7 @@
       </w:pPr>
     </w:lvl>
   </w:abstractNum>
-  <w:abstractNum w:abstractNumId="2" w15:restartNumberingAfterBreak="0">
+  <w:abstractNum w:abstractNumId="3" w15:restartNumberingAfterBreak="0">
     <w:nsid w:val="465E4E38"/>
     <w:multiLevelType w:val="hybridMultilevel"/>
     <w:tmpl w:val="1CC893BE"/>
@@ -3889,7 +4216,7 @@
       </w:pPr>
     </w:lvl>
   </w:abstractNum>
-  <w:abstractNum w:abstractNumId="3" w15:restartNumberingAfterBreak="0">
+  <w:abstractNum w:abstractNumId="4" w15:restartNumberingAfterBreak="0">
     <w:nsid w:val="6A7B3E7D"/>
     <w:multiLevelType w:val="hybridMultilevel"/>
     <w:tmpl w:val="1C9C06E8"/>
@@ -3975,17 +4302,163 @@
       </w:pPr>
     </w:lvl>
   </w:abstractNum>
+  <w:abstractNum w:abstractNumId="5" w15:restartNumberingAfterBreak="0">
+    <w:nsid w:val="6FEC1008"/>
+    <w:multiLevelType w:val="hybridMultilevel"/>
+    <w:tmpl w:val="7166DC60"/>
+    <w:lvl w:ilvl="0" w:tplc="031E0F88">
+      <w:start w:val="1"/>
+      <w:numFmt w:val="bullet"/>
+      <w:lvlText w:val=""/>
+      <w:lvlJc w:val="left"/>
+      <w:pPr>
+        <w:tabs>
+          <w:tab w:val="num" w:pos="720"/>
+        </w:tabs>
+        <w:ind w:left="720" w:hanging="360"/>
+      </w:pPr>
+      <w:rPr>
+        <w:rFonts w:ascii="Wingdings 3" w:hAnsi="Wingdings 3" w:hint="default"/>
+      </w:rPr>
+    </w:lvl>
+    <w:lvl w:ilvl="1" w:tplc="515CA73E" w:tentative="1">
+      <w:start w:val="1"/>
+      <w:numFmt w:val="bullet"/>
+      <w:lvlText w:val=""/>
+      <w:lvlJc w:val="left"/>
+      <w:pPr>
+        <w:tabs>
+          <w:tab w:val="num" w:pos="1440"/>
+        </w:tabs>
+        <w:ind w:left="1440" w:hanging="360"/>
+      </w:pPr>
+      <w:rPr>
+        <w:rFonts w:ascii="Wingdings 3" w:hAnsi="Wingdings 3" w:hint="default"/>
+      </w:rPr>
+    </w:lvl>
+    <w:lvl w:ilvl="2" w:tplc="84A2D7EA" w:tentative="1">
+      <w:start w:val="1"/>
+      <w:numFmt w:val="bullet"/>
+      <w:lvlText w:val=""/>
+      <w:lvlJc w:val="left"/>
+      <w:pPr>
+        <w:tabs>
+          <w:tab w:val="num" w:pos="2160"/>
+        </w:tabs>
+        <w:ind w:left="2160" w:hanging="360"/>
+      </w:pPr>
+      <w:rPr>
+        <w:rFonts w:ascii="Wingdings 3" w:hAnsi="Wingdings 3" w:hint="default"/>
+      </w:rPr>
+    </w:lvl>
+    <w:lvl w:ilvl="3" w:tplc="E6005438" w:tentative="1">
+      <w:start w:val="1"/>
+      <w:numFmt w:val="bullet"/>
+      <w:lvlText w:val=""/>
+      <w:lvlJc w:val="left"/>
+      <w:pPr>
+        <w:tabs>
+          <w:tab w:val="num" w:pos="2880"/>
+        </w:tabs>
+        <w:ind w:left="2880" w:hanging="360"/>
+      </w:pPr>
+      <w:rPr>
+        <w:rFonts w:ascii="Wingdings 3" w:hAnsi="Wingdings 3" w:hint="default"/>
+      </w:rPr>
+    </w:lvl>
+    <w:lvl w:ilvl="4" w:tplc="3AB20B2C" w:tentative="1">
+      <w:start w:val="1"/>
+      <w:numFmt w:val="bullet"/>
+      <w:lvlText w:val=""/>
+      <w:lvlJc w:val="left"/>
+      <w:pPr>
+        <w:tabs>
+          <w:tab w:val="num" w:pos="3600"/>
+        </w:tabs>
+        <w:ind w:left="3600" w:hanging="360"/>
+      </w:pPr>
+      <w:rPr>
+        <w:rFonts w:ascii="Wingdings 3" w:hAnsi="Wingdings 3" w:hint="default"/>
+      </w:rPr>
+    </w:lvl>
+    <w:lvl w:ilvl="5" w:tplc="D9563F7C" w:tentative="1">
+      <w:start w:val="1"/>
+      <w:numFmt w:val="bullet"/>
+      <w:lvlText w:val=""/>
+      <w:lvlJc w:val="left"/>
+      <w:pPr>
+        <w:tabs>
+          <w:tab w:val="num" w:pos="4320"/>
+        </w:tabs>
+        <w:ind w:left="4320" w:hanging="360"/>
+      </w:pPr>
+      <w:rPr>
+        <w:rFonts w:ascii="Wingdings 3" w:hAnsi="Wingdings 3" w:hint="default"/>
+      </w:rPr>
+    </w:lvl>
+    <w:lvl w:ilvl="6" w:tplc="CEE49BC4" w:tentative="1">
+      <w:start w:val="1"/>
+      <w:numFmt w:val="bullet"/>
+      <w:lvlText w:val=""/>
+      <w:lvlJc w:val="left"/>
+      <w:pPr>
+        <w:tabs>
+          <w:tab w:val="num" w:pos="5040"/>
+        </w:tabs>
+        <w:ind w:left="5040" w:hanging="360"/>
+      </w:pPr>
+      <w:rPr>
+        <w:rFonts w:ascii="Wingdings 3" w:hAnsi="Wingdings 3" w:hint="default"/>
+      </w:rPr>
+    </w:lvl>
+    <w:lvl w:ilvl="7" w:tplc="4036ED84" w:tentative="1">
+      <w:start w:val="1"/>
+      <w:numFmt w:val="bullet"/>
+      <w:lvlText w:val=""/>
+      <w:lvlJc w:val="left"/>
+      <w:pPr>
+        <w:tabs>
+          <w:tab w:val="num" w:pos="5760"/>
+        </w:tabs>
+        <w:ind w:left="5760" w:hanging="360"/>
+      </w:pPr>
+      <w:rPr>
+        <w:rFonts w:ascii="Wingdings 3" w:hAnsi="Wingdings 3" w:hint="default"/>
+      </w:rPr>
+    </w:lvl>
+    <w:lvl w:ilvl="8" w:tplc="6B5C0008" w:tentative="1">
+      <w:start w:val="1"/>
+      <w:numFmt w:val="bullet"/>
+      <w:lvlText w:val=""/>
+      <w:lvlJc w:val="left"/>
+      <w:pPr>
+        <w:tabs>
+          <w:tab w:val="num" w:pos="6480"/>
+        </w:tabs>
+        <w:ind w:left="6480" w:hanging="360"/>
+      </w:pPr>
+      <w:rPr>
+        <w:rFonts w:ascii="Wingdings 3" w:hAnsi="Wingdings 3" w:hint="default"/>
+      </w:rPr>
+    </w:lvl>
+  </w:abstractNum>
   <w:num w:numId="1">
+    <w:abstractNumId w:val="4"/>
+  </w:num>
+  <w:num w:numId="2">
     <w:abstractNumId w:val="3"/>
   </w:num>
-  <w:num w:numId="2">
+  <w:num w:numId="3">
+    <w:abstractNumId w:val="1"/>
+  </w:num>
+  <w:num w:numId="4">
     <w:abstractNumId w:val="2"/>
   </w:num>
-  <w:num w:numId="3">
+  <w:num w:numId="5">
+    <w:abstractNumId w:val="5"/>
+  </w:num>
+  <w:num w:numId="6">
     <w:abstractNumId w:val="0"/>
-  </w:num>
-  <w:num w:numId="4">
-    <w:abstractNumId w:val="1"/>
   </w:num>
 </w:numbering>
 </file>
@@ -4387,7 +4860,6 @@
   <w:style w:type="character" w:default="1" w:styleId="a0">
     <w:name w:val="Default Paragraph Font"/>
     <w:uiPriority w:val="1"/>
-    <w:semiHidden/>
     <w:unhideWhenUsed/>
   </w:style>
   <w:style w:type="table" w:default="1" w:styleId="a1">
@@ -4763,7 +5235,7 @@
 </file>
 
 <file path=customXml/itemProps1.xml><?xml version="1.0" encoding="utf-8"?>
-<ds:datastoreItem xmlns:ds="http://schemas.openxmlformats.org/officeDocument/2006/customXml" ds:itemID="{682736F0-7866-492E-865F-576DE1699DEE}">
+<ds:datastoreItem xmlns:ds="http://schemas.openxmlformats.org/officeDocument/2006/customXml" ds:itemID="{0C608A2A-4CFA-4FB5-88E3-02480E855B81}">
   <ds:schemaRefs>
     <ds:schemaRef ds:uri="http://schemas.openxmlformats.org/officeDocument/2006/bibliography"/>
   </ds:schemaRefs>

</xml_diff>